<commit_message>
Word until Step 3
</commit_message>
<xml_diff>
--- a/Project/IR_Search_Engine.docx
+++ b/Project/IR_Search_Engine.docx
@@ -427,25 +427,7 @@
             <w:sz w:val="28"/>
             <w:szCs w:val="28"/>
           </w:rPr>
-          <w:t>Github</w:t>
-        </w:r>
-        <w:r>
-          <w:rPr>
-            <w:rStyle w:val="Hyperlink"/>
-            <w:rFonts w:ascii="Century Gothic" w:hAnsi="Century Gothic"/>
-            <w:sz w:val="28"/>
-            <w:szCs w:val="28"/>
-          </w:rPr>
-          <w:t xml:space="preserve"> </w:t>
-        </w:r>
-        <w:r>
-          <w:rPr>
-            <w:rStyle w:val="Hyperlink"/>
-            <w:rFonts w:ascii="Century Gothic" w:hAnsi="Century Gothic"/>
-            <w:sz w:val="28"/>
-            <w:szCs w:val="28"/>
-          </w:rPr>
-          <w:t>Project Link</w:t>
+          <w:t>Github Project Link</w:t>
         </w:r>
       </w:hyperlink>
       <w:r>
@@ -1009,15 +991,7 @@
           <w:szCs w:val="24"/>
           <w:lang w:val="en-US"/>
         </w:rPr>
-        <w:t xml:space="preserve"> </w:t>
-      </w:r>
-      <w:r>
-        <w:rPr>
-          <w:sz w:val="24"/>
-          <w:szCs w:val="24"/>
-          <w:lang w:val="en-US"/>
-        </w:rPr>
-        <w:t>είναι υπεύθυνη για την εξαγωγή δεδομένων</w:t>
+        <w:t xml:space="preserve"> είναι υπεύθυνη για την εξαγωγή δεδομένων</w:t>
       </w:r>
       <w:r>
         <w:rPr>
@@ -1853,6 +1827,7 @@
           <w:color w:val="000000"/>
           <w:sz w:val="24"/>
           <w:szCs w:val="24"/>
+          <w:lang w:val="en-US"/>
           <w14:ligatures w14:val="standardContextual"/>
         </w:rPr>
       </w:pPr>
@@ -2501,7 +2476,27 @@
           <w:szCs w:val="24"/>
           <w14:ligatures w14:val="standardContextual"/>
         </w:rPr>
-        <w:t>καθιστά ακόμα πιο αποτελεσματική την αποδοτικότητα της μηχανής αναζήτητησης.</w:t>
+        <w:t xml:space="preserve">καθιστά ακόμα πιο αποτελεσματική την αποδοτικότητα της μηχανής </w:t>
+      </w:r>
+      <w:r>
+        <w:rPr>
+          <w:rFonts w:asciiTheme="minorHAnsi" w:eastAsiaTheme="minorHAnsi" w:hAnsiTheme="minorHAnsi" w:cstheme="minorHAnsi"/>
+          <w:color w:val="000000"/>
+          <w:sz w:val="24"/>
+          <w:szCs w:val="24"/>
+          <w14:ligatures w14:val="standardContextual"/>
+        </w:rPr>
+        <w:t>αναζήτησης</w:t>
+      </w:r>
+      <w:r>
+        <w:rPr>
+          <w:rFonts w:asciiTheme="minorHAnsi" w:eastAsiaTheme="minorHAnsi" w:hAnsiTheme="minorHAnsi" w:cstheme="minorHAnsi"/>
+          <w:color w:val="000000"/>
+          <w:sz w:val="24"/>
+          <w:szCs w:val="24"/>
+          <w14:ligatures w14:val="standardContextual"/>
+        </w:rPr>
+        <w:t>.</w:t>
       </w:r>
     </w:p>
     <w:p>
@@ -2512,6 +2507,7 @@
           <w:kern w:val="2"/>
           <w:sz w:val="40"/>
           <w:szCs w:val="40"/>
+          <w:lang w:val="en-US"/>
           <w14:ligatures w14:val="standardContextual"/>
         </w:rPr>
       </w:pPr>
@@ -2562,6 +2558,477 @@
           <w14:ligatures w14:val="standardContextual"/>
         </w:rPr>
         <w:t>Ευρετήριο (Indexing)</w:t>
+      </w:r>
+    </w:p>
+    <w:p>
+      <w:pPr>
+        <w:rPr>
+          <w:rFonts w:asciiTheme="minorHAnsi" w:eastAsiaTheme="minorHAnsi" w:hAnsiTheme="minorHAnsi" w:cstheme="minorHAnsi"/>
+          <w:color w:val="000000"/>
+          <w:sz w:val="24"/>
+          <w:szCs w:val="24"/>
+          <w14:ligatures w14:val="standardContextual"/>
+        </w:rPr>
+      </w:pPr>
+      <w:r>
+        <w:rPr>
+          <w:rFonts w:asciiTheme="minorHAnsi" w:eastAsiaTheme="minorHAnsi" w:hAnsiTheme="minorHAnsi" w:cstheme="minorHAnsi"/>
+          <w:color w:val="000000"/>
+          <w:sz w:val="24"/>
+          <w:szCs w:val="24"/>
+          <w14:ligatures w14:val="standardContextual"/>
+        </w:rPr>
+        <w:t>Εφόσον, καθαρίσαμε τα δεδομένα τώρα</w:t>
+      </w:r>
+      <w:r>
+        <w:rPr>
+          <w:rFonts w:asciiTheme="minorHAnsi" w:eastAsiaTheme="minorHAnsi" w:hAnsiTheme="minorHAnsi" w:cstheme="minorHAnsi"/>
+          <w:color w:val="000000"/>
+          <w:sz w:val="24"/>
+          <w:szCs w:val="24"/>
+          <w14:ligatures w14:val="standardContextual"/>
+        </w:rPr>
+        <w:t xml:space="preserve"> μέσω του </w:t>
+      </w:r>
+      <w:r>
+        <w:rPr>
+          <w:rFonts w:asciiTheme="minorHAnsi" w:eastAsiaTheme="minorHAnsi" w:hAnsiTheme="minorHAnsi" w:cstheme="minorHAnsi"/>
+          <w:color w:val="000000"/>
+          <w:sz w:val="24"/>
+          <w:szCs w:val="24"/>
+          <w:lang w:val="en-US"/>
+          <w14:ligatures w14:val="standardContextual"/>
+        </w:rPr>
+        <w:t>stemming</w:t>
+      </w:r>
+      <w:r>
+        <w:rPr>
+          <w:rFonts w:asciiTheme="minorHAnsi" w:eastAsiaTheme="minorHAnsi" w:hAnsiTheme="minorHAnsi" w:cstheme="minorHAnsi"/>
+          <w:color w:val="000000"/>
+          <w:sz w:val="24"/>
+          <w:szCs w:val="24"/>
+          <w14:ligatures w14:val="standardContextual"/>
+        </w:rPr>
+        <w:t xml:space="preserve"> έχοντας πλέον πολλές ρίζες βασικών λέξεων</w:t>
+      </w:r>
+      <w:r>
+        <w:rPr>
+          <w:rFonts w:asciiTheme="minorHAnsi" w:eastAsiaTheme="minorHAnsi" w:hAnsiTheme="minorHAnsi" w:cstheme="minorHAnsi"/>
+          <w:color w:val="000000"/>
+          <w:sz w:val="24"/>
+          <w:szCs w:val="24"/>
+          <w14:ligatures w14:val="standardContextual"/>
+        </w:rPr>
+        <w:t xml:space="preserve"> </w:t>
+      </w:r>
+      <w:r>
+        <w:rPr>
+          <w:rFonts w:asciiTheme="minorHAnsi" w:eastAsiaTheme="minorHAnsi" w:hAnsiTheme="minorHAnsi" w:cstheme="minorHAnsi"/>
+          <w:color w:val="000000"/>
+          <w:sz w:val="24"/>
+          <w:szCs w:val="24"/>
+          <w14:ligatures w14:val="standardContextual"/>
+        </w:rPr>
+        <w:t>μπορούμε να φτιάξουμε το αντεστραμμένο ευρετήριο</w:t>
+      </w:r>
+      <w:r>
+        <w:rPr>
+          <w:rFonts w:asciiTheme="minorHAnsi" w:eastAsiaTheme="minorHAnsi" w:hAnsiTheme="minorHAnsi" w:cstheme="minorHAnsi"/>
+          <w:color w:val="000000"/>
+          <w:sz w:val="24"/>
+          <w:szCs w:val="24"/>
+          <w:lang w:val="en-US"/>
+          <w14:ligatures w14:val="standardContextual"/>
+        </w:rPr>
+        <w:t xml:space="preserve"> (inverted index)</w:t>
+      </w:r>
+      <w:r>
+        <w:rPr>
+          <w:rFonts w:asciiTheme="minorHAnsi" w:eastAsiaTheme="minorHAnsi" w:hAnsiTheme="minorHAnsi" w:cstheme="minorHAnsi"/>
+          <w:color w:val="000000"/>
+          <w:sz w:val="24"/>
+          <w:szCs w:val="24"/>
+          <w14:ligatures w14:val="standardContextual"/>
+        </w:rPr>
+        <w:t>.</w:t>
+      </w:r>
+      <w:r>
+        <w:rPr>
+          <w:rFonts w:asciiTheme="minorHAnsi" w:eastAsiaTheme="minorHAnsi" w:hAnsiTheme="minorHAnsi" w:cstheme="minorHAnsi"/>
+          <w:color w:val="000000"/>
+          <w:sz w:val="24"/>
+          <w:szCs w:val="24"/>
+          <w14:ligatures w14:val="standardContextual"/>
+        </w:rPr>
+        <w:t xml:space="preserve"> Το </w:t>
+      </w:r>
+      <w:r>
+        <w:rPr>
+          <w:rFonts w:asciiTheme="minorHAnsi" w:eastAsiaTheme="minorHAnsi" w:hAnsiTheme="minorHAnsi" w:cstheme="minorHAnsi"/>
+          <w:color w:val="000000"/>
+          <w:sz w:val="24"/>
+          <w:szCs w:val="24"/>
+          <w:lang w:val="en-US"/>
+          <w14:ligatures w14:val="standardContextual"/>
+        </w:rPr>
+        <w:t>inverted</w:t>
+      </w:r>
+      <w:r>
+        <w:rPr>
+          <w:rFonts w:asciiTheme="minorHAnsi" w:eastAsiaTheme="minorHAnsi" w:hAnsiTheme="minorHAnsi" w:cstheme="minorHAnsi"/>
+          <w:color w:val="000000"/>
+          <w:sz w:val="24"/>
+          <w:szCs w:val="24"/>
+          <w14:ligatures w14:val="standardContextual"/>
+        </w:rPr>
+        <w:t xml:space="preserve"> </w:t>
+      </w:r>
+      <w:r>
+        <w:rPr>
+          <w:rFonts w:asciiTheme="minorHAnsi" w:eastAsiaTheme="minorHAnsi" w:hAnsiTheme="minorHAnsi" w:cstheme="minorHAnsi"/>
+          <w:color w:val="000000"/>
+          <w:sz w:val="24"/>
+          <w:szCs w:val="24"/>
+          <w:lang w:val="en-US"/>
+          <w14:ligatures w14:val="standardContextual"/>
+        </w:rPr>
+        <w:t xml:space="preserve">index </w:t>
+      </w:r>
+      <w:r>
+        <w:rPr>
+          <w:rFonts w:asciiTheme="minorHAnsi" w:eastAsiaTheme="minorHAnsi" w:hAnsiTheme="minorHAnsi" w:cstheme="minorHAnsi"/>
+          <w:color w:val="000000"/>
+          <w:sz w:val="24"/>
+          <w:szCs w:val="24"/>
+          <w:lang w:val="en-US"/>
+          <w14:ligatures w14:val="standardContextual"/>
+        </w:rPr>
+        <w:t>είναι ένας πίνακας που αντιστοιχίζει λέξεις σε λίστες εγγράφων στα οποία εμφανίζονται αυτές οι λέξεις.</w:t>
+      </w:r>
+      <w:r>
+        <w:rPr>
+          <w:rFonts w:asciiTheme="minorHAnsi" w:eastAsiaTheme="minorHAnsi" w:hAnsiTheme="minorHAnsi" w:cstheme="minorHAnsi"/>
+          <w:color w:val="000000"/>
+          <w:sz w:val="24"/>
+          <w:szCs w:val="24"/>
+          <w:lang w:val="en-US"/>
+          <w14:ligatures w14:val="standardContextual"/>
+        </w:rPr>
+        <w:t xml:space="preserve"> </w:t>
+      </w:r>
+      <w:r>
+        <w:rPr>
+          <w:rFonts w:asciiTheme="minorHAnsi" w:eastAsiaTheme="minorHAnsi" w:hAnsiTheme="minorHAnsi" w:cstheme="minorHAnsi"/>
+          <w:color w:val="000000"/>
+          <w:sz w:val="24"/>
+          <w:szCs w:val="24"/>
+          <w14:ligatures w14:val="standardContextual"/>
+        </w:rPr>
+        <w:t>Δηλαδή,</w:t>
+      </w:r>
+      <w:r>
+        <w:rPr>
+          <w:rFonts w:asciiTheme="minorHAnsi" w:eastAsiaTheme="minorHAnsi" w:hAnsiTheme="minorHAnsi" w:cstheme="minorHAnsi"/>
+          <w:color w:val="000000"/>
+          <w:sz w:val="24"/>
+          <w:szCs w:val="24"/>
+          <w14:ligatures w14:val="standardContextual"/>
+        </w:rPr>
+        <w:t xml:space="preserve"> στις </w:t>
+      </w:r>
+      <w:r>
+        <w:rPr>
+          <w:rFonts w:asciiTheme="minorHAnsi" w:eastAsiaTheme="minorHAnsi" w:hAnsiTheme="minorHAnsi" w:cstheme="minorHAnsi"/>
+          <w:color w:val="000000"/>
+          <w:sz w:val="24"/>
+          <w:szCs w:val="24"/>
+          <w14:ligatures w14:val="standardContextual"/>
+        </w:rPr>
+        <w:t>στήλες</w:t>
+      </w:r>
+      <w:r>
+        <w:rPr>
+          <w:rFonts w:asciiTheme="minorHAnsi" w:eastAsiaTheme="minorHAnsi" w:hAnsiTheme="minorHAnsi" w:cstheme="minorHAnsi"/>
+          <w:color w:val="000000"/>
+          <w:sz w:val="24"/>
+          <w:szCs w:val="24"/>
+          <w14:ligatures w14:val="standardContextual"/>
+        </w:rPr>
+        <w:t xml:space="preserve"> αντιστοιχούν όλες οι συνολικά μοναδικές λέξεις από όλα τα </w:t>
+      </w:r>
+      <w:r>
+        <w:rPr>
+          <w:rFonts w:asciiTheme="minorHAnsi" w:eastAsiaTheme="minorHAnsi" w:hAnsiTheme="minorHAnsi" w:cstheme="minorHAnsi"/>
+          <w:color w:val="000000"/>
+          <w:sz w:val="24"/>
+          <w:szCs w:val="24"/>
+          <w14:ligatures w14:val="standardContextual"/>
+        </w:rPr>
+        <w:t xml:space="preserve">άρθρα και κάθε γραμμή αποτελείται από το σύνολο των </w:t>
+      </w:r>
+      <w:r>
+        <w:rPr>
+          <w:rFonts w:asciiTheme="minorHAnsi" w:eastAsiaTheme="minorHAnsi" w:hAnsiTheme="minorHAnsi" w:cstheme="minorHAnsi"/>
+          <w:color w:val="000000"/>
+          <w:sz w:val="24"/>
+          <w:szCs w:val="24"/>
+          <w14:ligatures w14:val="standardContextual"/>
+        </w:rPr>
+        <w:t>άρθρων</w:t>
+      </w:r>
+      <w:r>
+        <w:rPr>
+          <w:rFonts w:asciiTheme="minorHAnsi" w:eastAsiaTheme="minorHAnsi" w:hAnsiTheme="minorHAnsi" w:cstheme="minorHAnsi"/>
+          <w:color w:val="000000"/>
+          <w:sz w:val="24"/>
+          <w:szCs w:val="24"/>
+          <w14:ligatures w14:val="standardContextual"/>
+        </w:rPr>
+        <w:t xml:space="preserve"> με τιμή το πλήθος της κάθε λέξης.</w:t>
+      </w:r>
+      <w:r>
+        <w:rPr>
+          <w:rFonts w:asciiTheme="minorHAnsi" w:eastAsiaTheme="minorHAnsi" w:hAnsiTheme="minorHAnsi" w:cstheme="minorHAnsi"/>
+          <w:color w:val="000000"/>
+          <w:sz w:val="24"/>
+          <w:szCs w:val="24"/>
+          <w14:ligatures w14:val="standardContextual"/>
+        </w:rPr>
+        <w:t xml:space="preserve"> </w:t>
+      </w:r>
+      <w:r>
+        <w:rPr>
+          <w:rFonts w:asciiTheme="minorHAnsi" w:eastAsiaTheme="minorHAnsi" w:hAnsiTheme="minorHAnsi" w:cstheme="minorHAnsi"/>
+          <w:color w:val="000000"/>
+          <w:sz w:val="24"/>
+          <w:szCs w:val="24"/>
+          <w14:ligatures w14:val="standardContextual"/>
+        </w:rPr>
+        <w:t>Η δομή δεδομένων που διατηρούμε το i</w:t>
+      </w:r>
+      <w:r>
+        <w:rPr>
+          <w:rFonts w:asciiTheme="minorHAnsi" w:eastAsiaTheme="minorHAnsi" w:hAnsiTheme="minorHAnsi" w:cstheme="minorHAnsi"/>
+          <w:color w:val="000000"/>
+          <w:sz w:val="24"/>
+          <w:szCs w:val="24"/>
+          <w:lang w:val="en-US"/>
+          <w14:ligatures w14:val="standardContextual"/>
+        </w:rPr>
+        <w:t xml:space="preserve">nverted index </w:t>
+      </w:r>
+      <w:r>
+        <w:rPr>
+          <w:rFonts w:asciiTheme="minorHAnsi" w:eastAsiaTheme="minorHAnsi" w:hAnsiTheme="minorHAnsi" w:cstheme="minorHAnsi"/>
+          <w:color w:val="000000"/>
+          <w:sz w:val="24"/>
+          <w:szCs w:val="24"/>
+          <w14:ligatures w14:val="standardContextual"/>
+        </w:rPr>
+        <w:t xml:space="preserve">είναι ένα </w:t>
+      </w:r>
+      <w:r>
+        <w:rPr>
+          <w:rFonts w:asciiTheme="minorHAnsi" w:eastAsiaTheme="minorHAnsi" w:hAnsiTheme="minorHAnsi" w:cstheme="minorHAnsi"/>
+          <w:color w:val="000000"/>
+          <w:sz w:val="24"/>
+          <w:szCs w:val="24"/>
+          <w:lang w:val="en-US"/>
+          <w14:ligatures w14:val="standardContextual"/>
+        </w:rPr>
+        <w:t>dictionary</w:t>
+      </w:r>
+      <w:r>
+        <w:rPr>
+          <w:rFonts w:asciiTheme="minorHAnsi" w:eastAsiaTheme="minorHAnsi" w:hAnsiTheme="minorHAnsi" w:cstheme="minorHAnsi"/>
+          <w:color w:val="000000"/>
+          <w:sz w:val="24"/>
+          <w:szCs w:val="24"/>
+          <w14:ligatures w14:val="standardContextual"/>
+        </w:rPr>
+        <w:t xml:space="preserve"> που αποτελείται από άλλα</w:t>
+      </w:r>
+      <w:r>
+        <w:rPr>
+          <w:rFonts w:asciiTheme="minorHAnsi" w:eastAsiaTheme="minorHAnsi" w:hAnsiTheme="minorHAnsi" w:cstheme="minorHAnsi"/>
+          <w:color w:val="000000"/>
+          <w:sz w:val="24"/>
+          <w:szCs w:val="24"/>
+          <w:lang w:val="en-US"/>
+          <w14:ligatures w14:val="standardContextual"/>
+        </w:rPr>
+        <w:t xml:space="preserve"> </w:t>
+      </w:r>
+      <w:r>
+        <w:rPr>
+          <w:rFonts w:asciiTheme="minorHAnsi" w:eastAsiaTheme="minorHAnsi" w:hAnsiTheme="minorHAnsi" w:cstheme="minorHAnsi"/>
+          <w:color w:val="000000"/>
+          <w:sz w:val="24"/>
+          <w:szCs w:val="24"/>
+          <w:lang w:val="en-US"/>
+          <w14:ligatures w14:val="standardContextual"/>
+        </w:rPr>
+        <w:t>dictionaries.</w:t>
+      </w:r>
+      <w:r>
+        <w:rPr>
+          <w:rFonts w:asciiTheme="minorHAnsi" w:eastAsiaTheme="minorHAnsi" w:hAnsiTheme="minorHAnsi" w:cstheme="minorHAnsi"/>
+          <w:color w:val="000000"/>
+          <w:sz w:val="24"/>
+          <w:szCs w:val="24"/>
+          <w:lang w:val="en-US"/>
+          <w14:ligatures w14:val="standardContextual"/>
+        </w:rPr>
+        <w:t xml:space="preserve"> </w:t>
+      </w:r>
+      <w:r>
+        <w:rPr>
+          <w:rFonts w:asciiTheme="minorHAnsi" w:eastAsiaTheme="minorHAnsi" w:hAnsiTheme="minorHAnsi" w:cstheme="minorHAnsi"/>
+          <w:color w:val="000000"/>
+          <w:sz w:val="24"/>
+          <w:szCs w:val="24"/>
+          <w:lang w:val="en-US"/>
+          <w14:ligatures w14:val="standardContextual"/>
+        </w:rPr>
+        <w:t xml:space="preserve">Το εξωτερικό </w:t>
+      </w:r>
+      <w:r>
+        <w:rPr>
+          <w:rFonts w:asciiTheme="minorHAnsi" w:eastAsiaTheme="minorHAnsi" w:hAnsiTheme="minorHAnsi" w:cstheme="minorHAnsi"/>
+          <w:color w:val="000000"/>
+          <w:sz w:val="24"/>
+          <w:szCs w:val="24"/>
+          <w:lang w:val="en-US"/>
+          <w14:ligatures w14:val="standardContextual"/>
+        </w:rPr>
+        <w:t>dictionary</w:t>
+      </w:r>
+      <w:r>
+        <w:rPr>
+          <w:rFonts w:asciiTheme="minorHAnsi" w:eastAsiaTheme="minorHAnsi" w:hAnsiTheme="minorHAnsi" w:cstheme="minorHAnsi"/>
+          <w:color w:val="000000"/>
+          <w:sz w:val="24"/>
+          <w:szCs w:val="24"/>
+          <w:lang w:val="en-US"/>
+          <w14:ligatures w14:val="standardContextual"/>
+        </w:rPr>
+        <w:t xml:space="preserve"> </w:t>
+      </w:r>
+      <w:r>
+        <w:rPr>
+          <w:rFonts w:asciiTheme="minorHAnsi" w:eastAsiaTheme="minorHAnsi" w:hAnsiTheme="minorHAnsi" w:cstheme="minorHAnsi"/>
+          <w:color w:val="000000"/>
+          <w:sz w:val="24"/>
+          <w:szCs w:val="24"/>
+          <w:lang w:val="en-US"/>
+          <w14:ligatures w14:val="standardContextual"/>
+        </w:rPr>
+        <w:t xml:space="preserve">αντιστοιχίζει τους τίτλους σε </w:t>
+      </w:r>
+      <w:r>
+        <w:rPr>
+          <w:rFonts w:asciiTheme="minorHAnsi" w:eastAsiaTheme="minorHAnsi" w:hAnsiTheme="minorHAnsi" w:cstheme="minorHAnsi"/>
+          <w:color w:val="000000"/>
+          <w:sz w:val="24"/>
+          <w:szCs w:val="24"/>
+          <w:lang w:val="en-US"/>
+          <w14:ligatures w14:val="standardContextual"/>
+        </w:rPr>
+        <w:t>dictionaries</w:t>
+      </w:r>
+      <w:r>
+        <w:rPr>
+          <w:rFonts w:asciiTheme="minorHAnsi" w:eastAsiaTheme="minorHAnsi" w:hAnsiTheme="minorHAnsi" w:cstheme="minorHAnsi"/>
+          <w:color w:val="000000"/>
+          <w:sz w:val="24"/>
+          <w:szCs w:val="24"/>
+          <w:lang w:val="en-US"/>
+          <w14:ligatures w14:val="standardContextual"/>
+        </w:rPr>
+        <w:t xml:space="preserve"> </w:t>
+      </w:r>
+      <w:r>
+        <w:rPr>
+          <w:rFonts w:asciiTheme="minorHAnsi" w:eastAsiaTheme="minorHAnsi" w:hAnsiTheme="minorHAnsi" w:cstheme="minorHAnsi"/>
+          <w:color w:val="000000"/>
+          <w:sz w:val="24"/>
+          <w:szCs w:val="24"/>
+          <w14:ligatures w14:val="standardContextual"/>
+        </w:rPr>
+        <w:t xml:space="preserve">των λέξεων και αυτά έχουν τιμή το πλήθος των </w:t>
+      </w:r>
+      <w:r>
+        <w:rPr>
+          <w:rFonts w:asciiTheme="minorHAnsi" w:eastAsiaTheme="minorHAnsi" w:hAnsiTheme="minorHAnsi" w:cstheme="minorHAnsi"/>
+          <w:color w:val="000000"/>
+          <w:sz w:val="24"/>
+          <w:szCs w:val="24"/>
+          <w:lang w:val="en-US"/>
+          <w14:ligatures w14:val="standardContextual"/>
+        </w:rPr>
+        <w:t>tokens.</w:t>
+      </w:r>
+      <w:r>
+        <w:rPr>
+          <w:rFonts w:asciiTheme="minorHAnsi" w:eastAsiaTheme="minorHAnsi" w:hAnsiTheme="minorHAnsi" w:cstheme="minorHAnsi"/>
+          <w:color w:val="000000"/>
+          <w:sz w:val="24"/>
+          <w:szCs w:val="24"/>
+          <w:lang w:val="en-US"/>
+          <w14:ligatures w14:val="standardContextual"/>
+        </w:rPr>
+        <w:t xml:space="preserve"> </w:t>
+      </w:r>
+      <w:r>
+        <w:rPr>
+          <w:rFonts w:asciiTheme="minorHAnsi" w:eastAsiaTheme="minorHAnsi" w:hAnsiTheme="minorHAnsi" w:cstheme="minorHAnsi"/>
+          <w:color w:val="000000"/>
+          <w:sz w:val="24"/>
+          <w:szCs w:val="24"/>
+          <w14:ligatures w14:val="standardContextual"/>
+        </w:rPr>
+        <w:t>Συνεπώς, με το ευρετήριο</w:t>
+      </w:r>
+      <w:r>
+        <w:rPr>
+          <w:rFonts w:asciiTheme="minorHAnsi" w:eastAsiaTheme="minorHAnsi" w:hAnsiTheme="minorHAnsi" w:cstheme="minorHAnsi"/>
+          <w:color w:val="000000"/>
+          <w:sz w:val="24"/>
+          <w:szCs w:val="24"/>
+          <w14:ligatures w14:val="standardContextual"/>
+        </w:rPr>
+        <w:t xml:space="preserve"> θα μπορέσουμε στην συνέχεια να υλοποιήσουμε την μηχανή αναζήτης καθώς καθιστά την ανάκτηση της πληροφορίας του </w:t>
+      </w:r>
+      <w:r>
+        <w:rPr>
+          <w:rFonts w:asciiTheme="minorHAnsi" w:eastAsiaTheme="minorHAnsi" w:hAnsiTheme="minorHAnsi" w:cstheme="minorHAnsi"/>
+          <w:color w:val="000000"/>
+          <w:sz w:val="24"/>
+          <w:szCs w:val="24"/>
+          <w:lang w:val="en-US"/>
+          <w14:ligatures w14:val="standardContextual"/>
+        </w:rPr>
+        <w:t xml:space="preserve">dataset </w:t>
+      </w:r>
+      <w:r>
+        <w:rPr>
+          <w:rFonts w:asciiTheme="minorHAnsi" w:eastAsiaTheme="minorHAnsi" w:hAnsiTheme="minorHAnsi" w:cstheme="minorHAnsi"/>
+          <w:color w:val="000000"/>
+          <w:sz w:val="24"/>
+          <w:szCs w:val="24"/>
+          <w14:ligatures w14:val="standardContextual"/>
+        </w:rPr>
+        <w:t>σημαντικά πιο γρήγορη.</w:t>
+      </w:r>
+      <w:r>
+        <w:rPr>
+          <w:rFonts w:asciiTheme="minorHAnsi" w:eastAsiaTheme="minorHAnsi" w:hAnsiTheme="minorHAnsi" w:cstheme="minorHAnsi"/>
+          <w:color w:val="000000"/>
+          <w:sz w:val="24"/>
+          <w:szCs w:val="24"/>
+          <w14:ligatures w14:val="standardContextual"/>
+        </w:rPr>
+        <w:t xml:space="preserve"> </w:t>
       </w:r>
     </w:p>
     <w:p>

</xml_diff>

<commit_message>
Update documentation for clarity and consistency
</commit_message>
<xml_diff>
--- a/Project/IR_Search_Engine.docx
+++ b/Project/IR_Search_Engine.docx
@@ -705,6 +705,7 @@
     </w:p>
     <w:p>
       <w:pPr>
+        <w:spacing w:after="120"/>
         <w:rPr>
           <w:sz w:val="24"/>
           <w:szCs w:val="24"/>
@@ -1288,6 +1289,7 @@
     </w:p>
     <w:p>
       <w:pPr>
+        <w:spacing w:after="120"/>
         <w:rPr>
           <w:sz w:val="24"/>
           <w:szCs w:val="24"/>
@@ -2077,6 +2079,7 @@
     </w:p>
     <w:p>
       <w:pPr>
+        <w:spacing w:after="120"/>
         <w:rPr>
           <w:sz w:val="24"/>
           <w:szCs w:val="24"/>
@@ -2293,6 +2296,7 @@
     </w:p>
     <w:p>
       <w:pPr>
+        <w:spacing w:after="120"/>
         <w:rPr>
           <w:sz w:val="24"/>
           <w:szCs w:val="24"/>
@@ -4756,6 +4760,461 @@
         </w:rPr>
         <w:t>Ειδικότερα,</w:t>
       </w:r>
+      <w:r>
+        <w:rPr>
+          <w:rFonts w:asciiTheme="minorHAnsi" w:eastAsiaTheme="minorHAnsi" w:hAnsiTheme="minorHAnsi" w:cstheme="minorHAnsi"/>
+          <w:color w:val="000000"/>
+          <w:sz w:val="24"/>
+          <w:szCs w:val="24"/>
+          <w:lang w:val="en-US"/>
+          <w14:ligatures w14:val="standardContextual"/>
+        </w:rPr>
+        <w:t xml:space="preserve"> </w:t>
+      </w:r>
+      <w:r>
+        <w:rPr>
+          <w:rFonts w:asciiTheme="minorHAnsi" w:eastAsiaTheme="minorHAnsi" w:hAnsiTheme="minorHAnsi" w:cstheme="minorHAnsi"/>
+          <w:color w:val="000000"/>
+          <w:sz w:val="24"/>
+          <w:szCs w:val="24"/>
+          <w14:ligatures w14:val="standardContextual"/>
+        </w:rPr>
+        <w:t xml:space="preserve">ο χρήστης πληκτρολογεί ένα </w:t>
+      </w:r>
+      <w:r>
+        <w:rPr>
+          <w:rFonts w:asciiTheme="minorHAnsi" w:eastAsiaTheme="minorHAnsi" w:hAnsiTheme="minorHAnsi" w:cstheme="minorHAnsi"/>
+          <w:color w:val="000000"/>
+          <w:sz w:val="24"/>
+          <w:szCs w:val="24"/>
+          <w:lang w:val="en-US"/>
+          <w14:ligatures w14:val="standardContextual"/>
+        </w:rPr>
+        <w:t xml:space="preserve">query </w:t>
+      </w:r>
+      <w:r>
+        <w:rPr>
+          <w:rFonts w:asciiTheme="minorHAnsi" w:eastAsiaTheme="minorHAnsi" w:hAnsiTheme="minorHAnsi" w:cstheme="minorHAnsi"/>
+          <w:color w:val="000000"/>
+          <w:sz w:val="24"/>
+          <w:szCs w:val="24"/>
+          <w14:ligatures w14:val="standardContextual"/>
+        </w:rPr>
+        <w:t xml:space="preserve">με χρήστη </w:t>
+      </w:r>
+      <w:r>
+        <w:rPr>
+          <w:rFonts w:asciiTheme="minorHAnsi" w:eastAsiaTheme="minorHAnsi" w:hAnsiTheme="minorHAnsi" w:cstheme="minorHAnsi"/>
+          <w:color w:val="000000"/>
+          <w:sz w:val="24"/>
+          <w:szCs w:val="24"/>
+          <w:lang w:val="en-US"/>
+          <w14:ligatures w14:val="standardContextual"/>
+        </w:rPr>
+        <w:t xml:space="preserve">Boolean </w:t>
+      </w:r>
+      <w:r>
+        <w:rPr>
+          <w:rFonts w:asciiTheme="minorHAnsi" w:eastAsiaTheme="minorHAnsi" w:hAnsiTheme="minorHAnsi" w:cstheme="minorHAnsi"/>
+          <w:color w:val="000000"/>
+          <w:sz w:val="24"/>
+          <w:szCs w:val="24"/>
+          <w14:ligatures w14:val="standardContextual"/>
+        </w:rPr>
+        <w:t>τελεστών (</w:t>
+      </w:r>
+      <w:r>
+        <w:rPr>
+          <w:rFonts w:asciiTheme="minorHAnsi" w:eastAsiaTheme="minorHAnsi" w:hAnsiTheme="minorHAnsi" w:cstheme="minorHAnsi"/>
+          <w:color w:val="000000"/>
+          <w:sz w:val="24"/>
+          <w:szCs w:val="24"/>
+          <w:lang w:val="en-US"/>
+          <w14:ligatures w14:val="standardContextual"/>
+        </w:rPr>
+        <w:t>AND, OR, NOT)</w:t>
+      </w:r>
+      <w:r>
+        <w:rPr>
+          <w:rFonts w:asciiTheme="minorHAnsi" w:eastAsiaTheme="minorHAnsi" w:hAnsiTheme="minorHAnsi" w:cstheme="minorHAnsi"/>
+          <w:color w:val="000000"/>
+          <w:sz w:val="24"/>
+          <w:szCs w:val="24"/>
+          <w:lang w:val="en-US"/>
+          <w14:ligatures w14:val="standardContextual"/>
+        </w:rPr>
+        <w:t xml:space="preserve"> </w:t>
+      </w:r>
+      <w:r>
+        <w:rPr>
+          <w:rFonts w:asciiTheme="minorHAnsi" w:eastAsiaTheme="minorHAnsi" w:hAnsiTheme="minorHAnsi" w:cstheme="minorHAnsi"/>
+          <w:color w:val="000000"/>
+          <w:sz w:val="24"/>
+          <w:szCs w:val="24"/>
+          <w14:ligatures w14:val="standardContextual"/>
+        </w:rPr>
+        <w:t xml:space="preserve">για παράδειγμα </w:t>
+      </w:r>
+      <w:r>
+        <w:rPr>
+          <w:rFonts w:asciiTheme="minorHAnsi" w:eastAsiaTheme="minorHAnsi" w:hAnsiTheme="minorHAnsi" w:cstheme="minorHAnsi"/>
+          <w:color w:val="000000"/>
+          <w:sz w:val="24"/>
+          <w:szCs w:val="24"/>
+          <w:lang w:val="en-US"/>
+          <w14:ligatures w14:val="standardContextual"/>
+        </w:rPr>
+        <w:t xml:space="preserve">‘term1 AND term2’ </w:t>
+      </w:r>
+      <w:r>
+        <w:rPr>
+          <w:rFonts w:asciiTheme="minorHAnsi" w:eastAsiaTheme="minorHAnsi" w:hAnsiTheme="minorHAnsi" w:cstheme="minorHAnsi"/>
+          <w:color w:val="000000"/>
+          <w:sz w:val="24"/>
+          <w:szCs w:val="24"/>
+          <w14:ligatures w14:val="standardContextual"/>
+        </w:rPr>
+        <w:t xml:space="preserve">τα οποία γίνονται </w:t>
+      </w:r>
+      <w:r>
+        <w:rPr>
+          <w:rFonts w:asciiTheme="minorHAnsi" w:eastAsiaTheme="minorHAnsi" w:hAnsiTheme="minorHAnsi" w:cstheme="minorHAnsi"/>
+          <w:color w:val="000000"/>
+          <w:sz w:val="24"/>
+          <w:szCs w:val="24"/>
+          <w:lang w:val="en-US"/>
+          <w14:ligatures w14:val="standardContextual"/>
+        </w:rPr>
+        <w:t xml:space="preserve">tokens </w:t>
+      </w:r>
+      <w:r>
+        <w:rPr>
+          <w:rFonts w:asciiTheme="minorHAnsi" w:eastAsiaTheme="minorHAnsi" w:hAnsiTheme="minorHAnsi" w:cstheme="minorHAnsi"/>
+          <w:color w:val="000000"/>
+          <w:sz w:val="24"/>
+          <w:szCs w:val="24"/>
+          <w14:ligatures w14:val="standardContextual"/>
+        </w:rPr>
+        <w:t xml:space="preserve">για κάθε λέξη και </w:t>
+      </w:r>
+      <w:r>
+        <w:rPr>
+          <w:rFonts w:asciiTheme="minorHAnsi" w:eastAsiaTheme="minorHAnsi" w:hAnsiTheme="minorHAnsi" w:cstheme="minorHAnsi"/>
+          <w:color w:val="000000"/>
+          <w:sz w:val="24"/>
+          <w:szCs w:val="24"/>
+          <w:lang w:val="en-US"/>
+          <w14:ligatures w14:val="standardContextual"/>
+        </w:rPr>
+        <w:t xml:space="preserve">operator </w:t>
+      </w:r>
+      <w:r>
+        <w:rPr>
+          <w:rFonts w:asciiTheme="minorHAnsi" w:eastAsiaTheme="minorHAnsi" w:hAnsiTheme="minorHAnsi" w:cstheme="minorHAnsi"/>
+          <w:color w:val="000000"/>
+          <w:sz w:val="24"/>
+          <w:szCs w:val="24"/>
+          <w14:ligatures w14:val="standardContextual"/>
+        </w:rPr>
+        <w:t xml:space="preserve">που </w:t>
+      </w:r>
+      <w:r>
+        <w:rPr>
+          <w:rFonts w:asciiTheme="minorHAnsi" w:eastAsiaTheme="minorHAnsi" w:hAnsiTheme="minorHAnsi" w:cstheme="minorHAnsi"/>
+          <w:color w:val="000000"/>
+          <w:sz w:val="24"/>
+          <w:szCs w:val="24"/>
+          <w14:ligatures w14:val="standardContextual"/>
+        </w:rPr>
+        <w:t>χρησιμοποιείται</w:t>
+      </w:r>
+      <w:r>
+        <w:rPr>
+          <w:rFonts w:asciiTheme="minorHAnsi" w:eastAsiaTheme="minorHAnsi" w:hAnsiTheme="minorHAnsi" w:cstheme="minorHAnsi"/>
+          <w:color w:val="000000"/>
+          <w:sz w:val="24"/>
+          <w:szCs w:val="24"/>
+          <w14:ligatures w14:val="standardContextual"/>
+        </w:rPr>
+        <w:t xml:space="preserve">. </w:t>
+      </w:r>
+      <w:r>
+        <w:rPr>
+          <w:rFonts w:asciiTheme="minorHAnsi" w:eastAsiaTheme="minorHAnsi" w:hAnsiTheme="minorHAnsi" w:cstheme="minorHAnsi"/>
+          <w:color w:val="000000"/>
+          <w:sz w:val="24"/>
+          <w:szCs w:val="24"/>
+          <w14:ligatures w14:val="standardContextual"/>
+        </w:rPr>
+        <w:t>Συνεπώς,</w:t>
+      </w:r>
+      <w:r>
+        <w:rPr>
+          <w:rFonts w:asciiTheme="minorHAnsi" w:eastAsiaTheme="minorHAnsi" w:hAnsiTheme="minorHAnsi" w:cstheme="minorHAnsi"/>
+          <w:color w:val="000000"/>
+          <w:sz w:val="24"/>
+          <w:szCs w:val="24"/>
+          <w14:ligatures w14:val="standardContextual"/>
+        </w:rPr>
+        <w:t xml:space="preserve"> διασχίζοντας όλα τα </w:t>
+      </w:r>
+      <w:r>
+        <w:rPr>
+          <w:rFonts w:asciiTheme="minorHAnsi" w:eastAsiaTheme="minorHAnsi" w:hAnsiTheme="minorHAnsi" w:cstheme="minorHAnsi"/>
+          <w:color w:val="000000"/>
+          <w:sz w:val="24"/>
+          <w:szCs w:val="24"/>
+          <w:lang w:val="en-US"/>
+          <w14:ligatures w14:val="standardContextual"/>
+        </w:rPr>
+        <w:t xml:space="preserve">tokens </w:t>
+      </w:r>
+      <w:r>
+        <w:rPr>
+          <w:rFonts w:asciiTheme="minorHAnsi" w:eastAsiaTheme="minorHAnsi" w:hAnsiTheme="minorHAnsi" w:cstheme="minorHAnsi"/>
+          <w:color w:val="000000"/>
+          <w:sz w:val="24"/>
+          <w:szCs w:val="24"/>
+          <w14:ligatures w14:val="standardContextual"/>
+        </w:rPr>
+        <w:t xml:space="preserve">(περιλαμβανόμενων και τον τελεστών) όποιο είναι λέξη βρίσκουμε τα </w:t>
+      </w:r>
+      <w:r>
+        <w:rPr>
+          <w:rFonts w:asciiTheme="minorHAnsi" w:eastAsiaTheme="minorHAnsi" w:hAnsiTheme="minorHAnsi" w:cstheme="minorHAnsi"/>
+          <w:color w:val="000000"/>
+          <w:sz w:val="24"/>
+          <w:szCs w:val="24"/>
+          <w14:ligatures w14:val="standardContextual"/>
+        </w:rPr>
+        <w:t>άρθρα</w:t>
+      </w:r>
+      <w:r>
+        <w:rPr>
+          <w:rFonts w:asciiTheme="minorHAnsi" w:eastAsiaTheme="minorHAnsi" w:hAnsiTheme="minorHAnsi" w:cstheme="minorHAnsi"/>
+          <w:color w:val="000000"/>
+          <w:sz w:val="24"/>
+          <w:szCs w:val="24"/>
+          <w14:ligatures w14:val="standardContextual"/>
+        </w:rPr>
+        <w:t xml:space="preserve"> στο οποίο ανήκει ενώ αν είναι </w:t>
+      </w:r>
+      <w:r>
+        <w:rPr>
+          <w:rFonts w:asciiTheme="minorHAnsi" w:eastAsiaTheme="minorHAnsi" w:hAnsiTheme="minorHAnsi" w:cstheme="minorHAnsi"/>
+          <w:color w:val="000000"/>
+          <w:sz w:val="24"/>
+          <w:szCs w:val="24"/>
+          <w14:ligatures w14:val="standardContextual"/>
+        </w:rPr>
+        <w:t xml:space="preserve">τελεστής κάνουμε την αντίστοιχή </w:t>
+      </w:r>
+      <w:r>
+        <w:rPr>
+          <w:rFonts w:asciiTheme="minorHAnsi" w:eastAsiaTheme="minorHAnsi" w:hAnsiTheme="minorHAnsi" w:cstheme="minorHAnsi"/>
+          <w:color w:val="000000"/>
+          <w:sz w:val="24"/>
+          <w:szCs w:val="24"/>
+          <w:lang w:val="en-US"/>
+          <w14:ligatures w14:val="standardContextual"/>
+        </w:rPr>
+        <w:t xml:space="preserve">Boolean </w:t>
+      </w:r>
+      <w:r>
+        <w:rPr>
+          <w:rFonts w:asciiTheme="minorHAnsi" w:eastAsiaTheme="minorHAnsi" w:hAnsiTheme="minorHAnsi" w:cstheme="minorHAnsi"/>
+          <w:color w:val="000000"/>
+          <w:sz w:val="24"/>
+          <w:szCs w:val="24"/>
+          <w14:ligatures w14:val="standardContextual"/>
+        </w:rPr>
+        <w:t xml:space="preserve">πράξη με τα αντίστοιχα άρθρα των κάθε </w:t>
+      </w:r>
+      <w:r>
+        <w:rPr>
+          <w:rFonts w:asciiTheme="minorHAnsi" w:eastAsiaTheme="minorHAnsi" w:hAnsiTheme="minorHAnsi" w:cstheme="minorHAnsi"/>
+          <w:color w:val="000000"/>
+          <w:sz w:val="24"/>
+          <w:szCs w:val="24"/>
+          <w:lang w:val="en-US"/>
+          <w14:ligatures w14:val="standardContextual"/>
+        </w:rPr>
+        <w:t xml:space="preserve">term. </w:t>
+      </w:r>
+      <w:r>
+        <w:rPr>
+          <w:rFonts w:asciiTheme="minorHAnsi" w:eastAsiaTheme="minorHAnsi" w:hAnsiTheme="minorHAnsi" w:cstheme="minorHAnsi"/>
+          <w:color w:val="000000"/>
+          <w:sz w:val="24"/>
+          <w:szCs w:val="24"/>
+          <w14:ligatures w14:val="standardContextual"/>
+        </w:rPr>
+        <w:t xml:space="preserve">Με αυτόν τον τρόπο, όταν χρησιμοποιούμε τον τελεστή </w:t>
+      </w:r>
+      <w:r>
+        <w:rPr>
+          <w:rFonts w:asciiTheme="minorHAnsi" w:eastAsiaTheme="minorHAnsi" w:hAnsiTheme="minorHAnsi" w:cstheme="minorHAnsi"/>
+          <w:color w:val="000000"/>
+          <w:sz w:val="24"/>
+          <w:szCs w:val="24"/>
+          <w:lang w:val="en-US"/>
+          <w14:ligatures w14:val="standardContextual"/>
+        </w:rPr>
+        <w:t xml:space="preserve">AND </w:t>
+      </w:r>
+      <w:r>
+        <w:rPr>
+          <w:rFonts w:asciiTheme="minorHAnsi" w:eastAsiaTheme="minorHAnsi" w:hAnsiTheme="minorHAnsi" w:cstheme="minorHAnsi"/>
+          <w:color w:val="000000"/>
+          <w:sz w:val="24"/>
+          <w:szCs w:val="24"/>
+          <w14:ligatures w14:val="standardContextual"/>
+        </w:rPr>
+        <w:t xml:space="preserve">επιστρέφουμε τα </w:t>
+      </w:r>
+      <w:r>
+        <w:rPr>
+          <w:rFonts w:asciiTheme="minorHAnsi" w:eastAsiaTheme="minorHAnsi" w:hAnsiTheme="minorHAnsi" w:cstheme="minorHAnsi"/>
+          <w:color w:val="000000"/>
+          <w:sz w:val="24"/>
+          <w:szCs w:val="24"/>
+          <w14:ligatures w14:val="standardContextual"/>
+        </w:rPr>
+        <w:t>άρθρα</w:t>
+      </w:r>
+      <w:r>
+        <w:rPr>
+          <w:rFonts w:asciiTheme="minorHAnsi" w:eastAsiaTheme="minorHAnsi" w:hAnsiTheme="minorHAnsi" w:cstheme="minorHAnsi"/>
+          <w:color w:val="000000"/>
+          <w:sz w:val="24"/>
+          <w:szCs w:val="24"/>
+          <w14:ligatures w14:val="standardContextual"/>
+        </w:rPr>
+        <w:t xml:space="preserve"> που περιέχουν και τις δύο λέξεις</w:t>
+      </w:r>
+      <w:r>
+        <w:rPr>
+          <w:rFonts w:asciiTheme="minorHAnsi" w:eastAsiaTheme="minorHAnsi" w:hAnsiTheme="minorHAnsi" w:cstheme="minorHAnsi"/>
+          <w:color w:val="000000"/>
+          <w:sz w:val="24"/>
+          <w:szCs w:val="24"/>
+          <w14:ligatures w14:val="standardContextual"/>
+        </w:rPr>
+        <w:t xml:space="preserve">, όταν </w:t>
+      </w:r>
+      <w:r>
+        <w:rPr>
+          <w:rFonts w:asciiTheme="minorHAnsi" w:eastAsiaTheme="minorHAnsi" w:hAnsiTheme="minorHAnsi" w:cstheme="minorHAnsi"/>
+          <w:color w:val="000000"/>
+          <w:sz w:val="24"/>
+          <w:szCs w:val="24"/>
+          <w14:ligatures w14:val="standardContextual"/>
+        </w:rPr>
+        <w:t>χρησιμοποιούμε</w:t>
+      </w:r>
+      <w:r>
+        <w:rPr>
+          <w:rFonts w:asciiTheme="minorHAnsi" w:eastAsiaTheme="minorHAnsi" w:hAnsiTheme="minorHAnsi" w:cstheme="minorHAnsi"/>
+          <w:color w:val="000000"/>
+          <w:sz w:val="24"/>
+          <w:szCs w:val="24"/>
+          <w14:ligatures w14:val="standardContextual"/>
+        </w:rPr>
+        <w:t xml:space="preserve"> τον τελεστή </w:t>
+      </w:r>
+      <w:r>
+        <w:rPr>
+          <w:rFonts w:asciiTheme="minorHAnsi" w:eastAsiaTheme="minorHAnsi" w:hAnsiTheme="minorHAnsi" w:cstheme="minorHAnsi"/>
+          <w:color w:val="000000"/>
+          <w:sz w:val="24"/>
+          <w:szCs w:val="24"/>
+          <w:lang w:val="en-US"/>
+          <w14:ligatures w14:val="standardContextual"/>
+        </w:rPr>
+        <w:t xml:space="preserve">OR </w:t>
+      </w:r>
+      <w:r>
+        <w:rPr>
+          <w:rFonts w:asciiTheme="minorHAnsi" w:eastAsiaTheme="minorHAnsi" w:hAnsiTheme="minorHAnsi" w:cstheme="minorHAnsi"/>
+          <w:color w:val="000000"/>
+          <w:sz w:val="24"/>
+          <w:szCs w:val="24"/>
+          <w14:ligatures w14:val="standardContextual"/>
+        </w:rPr>
+        <w:t xml:space="preserve">επιστρέφουμε τα άρθρα που περιέχουν τουλάχιστον μία από τις δύο </w:t>
+      </w:r>
+      <w:r>
+        <w:rPr>
+          <w:rFonts w:asciiTheme="minorHAnsi" w:eastAsiaTheme="minorHAnsi" w:hAnsiTheme="minorHAnsi" w:cstheme="minorHAnsi"/>
+          <w:color w:val="000000"/>
+          <w:sz w:val="24"/>
+          <w:szCs w:val="24"/>
+          <w14:ligatures w14:val="standardContextual"/>
+        </w:rPr>
+        <w:t>λέξεις</w:t>
+      </w:r>
+      <w:r>
+        <w:rPr>
+          <w:rFonts w:asciiTheme="minorHAnsi" w:eastAsiaTheme="minorHAnsi" w:hAnsiTheme="minorHAnsi" w:cstheme="minorHAnsi"/>
+          <w:color w:val="000000"/>
+          <w:sz w:val="24"/>
+          <w:szCs w:val="24"/>
+          <w14:ligatures w14:val="standardContextual"/>
+        </w:rPr>
+        <w:t xml:space="preserve"> και όταν </w:t>
+      </w:r>
+      <w:r>
+        <w:rPr>
+          <w:rFonts w:asciiTheme="minorHAnsi" w:eastAsiaTheme="minorHAnsi" w:hAnsiTheme="minorHAnsi" w:cstheme="minorHAnsi"/>
+          <w:color w:val="000000"/>
+          <w:sz w:val="24"/>
+          <w:szCs w:val="24"/>
+          <w14:ligatures w14:val="standardContextual"/>
+        </w:rPr>
+        <w:t>χρησιμοποιούμε</w:t>
+      </w:r>
+      <w:r>
+        <w:rPr>
+          <w:rFonts w:asciiTheme="minorHAnsi" w:eastAsiaTheme="minorHAnsi" w:hAnsiTheme="minorHAnsi" w:cstheme="minorHAnsi"/>
+          <w:color w:val="000000"/>
+          <w:sz w:val="24"/>
+          <w:szCs w:val="24"/>
+          <w14:ligatures w14:val="standardContextual"/>
+        </w:rPr>
+        <w:t xml:space="preserve"> τον τελεστή </w:t>
+      </w:r>
+      <w:r>
+        <w:rPr>
+          <w:rFonts w:asciiTheme="minorHAnsi" w:eastAsiaTheme="minorHAnsi" w:hAnsiTheme="minorHAnsi" w:cstheme="minorHAnsi"/>
+          <w:color w:val="000000"/>
+          <w:sz w:val="24"/>
+          <w:szCs w:val="24"/>
+          <w:lang w:val="en-US"/>
+          <w14:ligatures w14:val="standardContextual"/>
+        </w:rPr>
+        <w:t>NOT</w:t>
+      </w:r>
+      <w:r>
+        <w:rPr>
+          <w:rFonts w:asciiTheme="minorHAnsi" w:eastAsiaTheme="minorHAnsi" w:hAnsiTheme="minorHAnsi" w:cstheme="minorHAnsi"/>
+          <w:color w:val="000000"/>
+          <w:sz w:val="24"/>
+          <w:szCs w:val="24"/>
+          <w:lang w:val="en-US"/>
+          <w14:ligatures w14:val="standardContextual"/>
+        </w:rPr>
+        <w:t xml:space="preserve"> </w:t>
+      </w:r>
+      <w:r>
+        <w:rPr>
+          <w:rFonts w:asciiTheme="minorHAnsi" w:eastAsiaTheme="minorHAnsi" w:hAnsiTheme="minorHAnsi" w:cstheme="minorHAnsi"/>
+          <w:color w:val="000000"/>
+          <w:sz w:val="24"/>
+          <w:szCs w:val="24"/>
+          <w14:ligatures w14:val="standardContextual"/>
+        </w:rPr>
+        <w:t>όλα τα άρθρα που περιέχουν την δοσμένη λέξη.</w:t>
+      </w:r>
     </w:p>
     <w:p>
       <w:pPr>
@@ -4879,28 +5338,430 @@
           <w:szCs w:val="24"/>
           <w14:ligatures w14:val="standardContextual"/>
         </w:rPr>
-        <w:t xml:space="preserve">Εφόσον, καθαρίσαμε τα δεδομένα τώρα μέσω του </w:t>
-      </w:r>
-      <w:r>
-        <w:rPr>
-          <w:rFonts w:asciiTheme="minorHAnsi" w:eastAsiaTheme="minorHAnsi" w:hAnsiTheme="minorHAnsi" w:cstheme="minorHAnsi"/>
-          <w:color w:val="000000"/>
-          <w:sz w:val="24"/>
-          <w:szCs w:val="24"/>
-          <w:lang w:val="en-US"/>
-          <w14:ligatures w14:val="standardContextual"/>
-        </w:rPr>
-        <w:t>stemming</w:t>
-      </w:r>
-      <w:r>
-        <w:rPr>
-          <w:rFonts w:asciiTheme="minorHAnsi" w:eastAsiaTheme="minorHAnsi" w:hAnsiTheme="minorHAnsi" w:cstheme="minorHAnsi"/>
-          <w:color w:val="000000"/>
-          <w:sz w:val="24"/>
-          <w:szCs w:val="24"/>
-          <w14:ligatures w14:val="standardContextual"/>
-        </w:rPr>
-        <w:t xml:space="preserve"> έχοντας πλέον πολλές ρίζες βασικών λέξεων μπορούμε</w:t>
+        <w:t xml:space="preserve">Για την κατάταξη των αποτελεσμάτων χρησιμοποιήσαμε </w:t>
+      </w:r>
+      <w:r>
+        <w:rPr>
+          <w:rFonts w:asciiTheme="minorHAnsi" w:eastAsiaTheme="minorHAnsi" w:hAnsiTheme="minorHAnsi" w:cstheme="minorHAnsi"/>
+          <w:color w:val="000000"/>
+          <w:sz w:val="24"/>
+          <w:szCs w:val="24"/>
+          <w14:ligatures w14:val="standardContextual"/>
+        </w:rPr>
+        <w:t xml:space="preserve">3 αλγόριθμους ανάκτησης τον </w:t>
+      </w:r>
+      <w:r>
+        <w:rPr>
+          <w:rFonts w:asciiTheme="minorHAnsi" w:eastAsiaTheme="minorHAnsi" w:hAnsiTheme="minorHAnsi" w:cstheme="minorHAnsi"/>
+          <w:color w:val="000000"/>
+          <w:sz w:val="24"/>
+          <w:szCs w:val="24"/>
+          <w:lang w:val="en-US"/>
+          <w14:ligatures w14:val="standardContextual"/>
+        </w:rPr>
+        <w:t>TF-IDF</w:t>
+      </w:r>
+      <w:r>
+        <w:rPr>
+          <w:rFonts w:asciiTheme="minorHAnsi" w:eastAsiaTheme="minorHAnsi" w:hAnsiTheme="minorHAnsi" w:cstheme="minorHAnsi"/>
+          <w:color w:val="000000"/>
+          <w:sz w:val="24"/>
+          <w:szCs w:val="24"/>
+          <w:lang w:val="en-US"/>
+          <w14:ligatures w14:val="standardContextual"/>
+        </w:rPr>
+        <w:t xml:space="preserve">, </w:t>
+      </w:r>
+      <w:r>
+        <w:rPr>
+          <w:rFonts w:asciiTheme="minorHAnsi" w:eastAsiaTheme="minorHAnsi" w:hAnsiTheme="minorHAnsi" w:cstheme="minorHAnsi"/>
+          <w:color w:val="000000"/>
+          <w:sz w:val="24"/>
+          <w:szCs w:val="24"/>
+          <w:lang w:val="en-US"/>
+          <w14:ligatures w14:val="standardContextual"/>
+        </w:rPr>
+        <w:t>Vector Space Model</w:t>
+      </w:r>
+      <w:r>
+        <w:rPr>
+          <w:rFonts w:asciiTheme="minorHAnsi" w:eastAsiaTheme="minorHAnsi" w:hAnsiTheme="minorHAnsi" w:cstheme="minorHAnsi"/>
+          <w:color w:val="000000"/>
+          <w:sz w:val="24"/>
+          <w:szCs w:val="24"/>
+          <w:lang w:val="en-US"/>
+          <w14:ligatures w14:val="standardContextual"/>
+        </w:rPr>
+        <w:t xml:space="preserve"> </w:t>
+      </w:r>
+      <w:r>
+        <w:rPr>
+          <w:rFonts w:asciiTheme="minorHAnsi" w:eastAsiaTheme="minorHAnsi" w:hAnsiTheme="minorHAnsi" w:cstheme="minorHAnsi"/>
+          <w:color w:val="000000"/>
+          <w:sz w:val="24"/>
+          <w:szCs w:val="24"/>
+          <w14:ligatures w14:val="standardContextual"/>
+        </w:rPr>
+        <w:t xml:space="preserve">και τον </w:t>
+      </w:r>
+      <w:r>
+        <w:rPr>
+          <w:rFonts w:asciiTheme="minorHAnsi" w:eastAsiaTheme="minorHAnsi" w:hAnsiTheme="minorHAnsi" w:cstheme="minorHAnsi"/>
+          <w:color w:val="000000"/>
+          <w:sz w:val="24"/>
+          <w:szCs w:val="24"/>
+          <w:lang w:val="en-US"/>
+          <w14:ligatures w14:val="standardContextual"/>
+        </w:rPr>
+        <w:t>Okapi BM25</w:t>
+      </w:r>
+      <w:r>
+        <w:rPr>
+          <w:rFonts w:asciiTheme="minorHAnsi" w:eastAsiaTheme="minorHAnsi" w:hAnsiTheme="minorHAnsi" w:cstheme="minorHAnsi"/>
+          <w:color w:val="000000"/>
+          <w:sz w:val="24"/>
+          <w:szCs w:val="24"/>
+          <w14:ligatures w14:val="standardContextual"/>
+        </w:rPr>
+        <w:t xml:space="preserve">. </w:t>
+      </w:r>
+      <w:r>
+        <w:rPr>
+          <w:rFonts w:asciiTheme="minorHAnsi" w:eastAsiaTheme="minorHAnsi" w:hAnsiTheme="minorHAnsi" w:cstheme="minorHAnsi"/>
+          <w:color w:val="000000"/>
+          <w:sz w:val="24"/>
+          <w:szCs w:val="24"/>
+          <w14:ligatures w14:val="standardContextual"/>
+        </w:rPr>
+        <w:t xml:space="preserve">Υλοποιήσαμε μια απλή </w:t>
+      </w:r>
+      <w:proofErr w:type="spellStart"/>
+      <w:r>
+        <w:rPr>
+          <w:rFonts w:asciiTheme="minorHAnsi" w:eastAsiaTheme="minorHAnsi" w:hAnsiTheme="minorHAnsi" w:cstheme="minorHAnsi"/>
+          <w:color w:val="000000"/>
+          <w:sz w:val="24"/>
+          <w:szCs w:val="24"/>
+          <w14:ligatures w14:val="standardContextual"/>
+        </w:rPr>
+        <w:t>διεπαφή</w:t>
+      </w:r>
+      <w:proofErr w:type="spellEnd"/>
+      <w:r>
+        <w:rPr>
+          <w:rFonts w:asciiTheme="minorHAnsi" w:eastAsiaTheme="minorHAnsi" w:hAnsiTheme="minorHAnsi" w:cstheme="minorHAnsi"/>
+          <w:color w:val="000000"/>
+          <w:sz w:val="24"/>
+          <w:szCs w:val="24"/>
+          <w14:ligatures w14:val="standardContextual"/>
+        </w:rPr>
+        <w:t xml:space="preserve"> χρήστη</w:t>
+      </w:r>
+      <w:r>
+        <w:rPr>
+          <w:rFonts w:asciiTheme="minorHAnsi" w:eastAsiaTheme="minorHAnsi" w:hAnsiTheme="minorHAnsi" w:cstheme="minorHAnsi"/>
+          <w:color w:val="000000"/>
+          <w:sz w:val="24"/>
+          <w:szCs w:val="24"/>
+          <w:lang w:val="en-US"/>
+          <w14:ligatures w14:val="standardContextual"/>
+        </w:rPr>
+        <w:t xml:space="preserve"> </w:t>
+      </w:r>
+      <w:r>
+        <w:rPr>
+          <w:rFonts w:asciiTheme="minorHAnsi" w:eastAsiaTheme="minorHAnsi" w:hAnsiTheme="minorHAnsi" w:cstheme="minorHAnsi"/>
+          <w:color w:val="000000"/>
+          <w:sz w:val="24"/>
+          <w:szCs w:val="24"/>
+          <w14:ligatures w14:val="standardContextual"/>
+        </w:rPr>
+        <w:t xml:space="preserve">στη γραμμή εντολών όπου ο χρήστης αρχικά διαλέγει τον αλγόριθμο που θέλει να χρησιμοποιήσει και στην συνέχεια πληκτρολογεί το </w:t>
+      </w:r>
+      <w:r>
+        <w:rPr>
+          <w:rFonts w:asciiTheme="minorHAnsi" w:eastAsiaTheme="minorHAnsi" w:hAnsiTheme="minorHAnsi" w:cstheme="minorHAnsi"/>
+          <w:color w:val="000000"/>
+          <w:sz w:val="24"/>
+          <w:szCs w:val="24"/>
+          <w:lang w:val="en-US"/>
+          <w14:ligatures w14:val="standardContextual"/>
+        </w:rPr>
+        <w:t xml:space="preserve">query </w:t>
+      </w:r>
+      <w:r>
+        <w:rPr>
+          <w:rFonts w:asciiTheme="minorHAnsi" w:eastAsiaTheme="minorHAnsi" w:hAnsiTheme="minorHAnsi" w:cstheme="minorHAnsi"/>
+          <w:color w:val="000000"/>
+          <w:sz w:val="24"/>
+          <w:szCs w:val="24"/>
+          <w14:ligatures w14:val="standardContextual"/>
+        </w:rPr>
+        <w:t xml:space="preserve">και επιστρέφονται σε ταξινομημένη σειρά τα </w:t>
+      </w:r>
+      <w:r>
+        <w:rPr>
+          <w:rFonts w:asciiTheme="minorHAnsi" w:eastAsiaTheme="minorHAnsi" w:hAnsiTheme="minorHAnsi" w:cstheme="minorHAnsi"/>
+          <w:color w:val="000000"/>
+          <w:sz w:val="24"/>
+          <w:szCs w:val="24"/>
+          <w:lang w:val="en-US"/>
+          <w14:ligatures w14:val="standardContextual"/>
+        </w:rPr>
+        <w:t>bes</w:t>
+      </w:r>
+      <w:r>
+        <w:rPr>
+          <w:rFonts w:asciiTheme="minorHAnsi" w:eastAsiaTheme="minorHAnsi" w:hAnsiTheme="minorHAnsi" w:cstheme="minorHAnsi"/>
+          <w:color w:val="000000"/>
+          <w:sz w:val="24"/>
+          <w:szCs w:val="24"/>
+          <w:lang w:val="en-US"/>
+          <w14:ligatures w14:val="standardContextual"/>
+        </w:rPr>
+        <w:t xml:space="preserve">t </w:t>
+      </w:r>
+      <w:r>
+        <w:rPr>
+          <w:rFonts w:asciiTheme="minorHAnsi" w:eastAsiaTheme="minorHAnsi" w:hAnsiTheme="minorHAnsi" w:cstheme="minorHAnsi"/>
+          <w:color w:val="000000"/>
+          <w:sz w:val="24"/>
+          <w:szCs w:val="24"/>
+          <w:lang w:val="en-US"/>
+          <w14:ligatures w14:val="standardContextual"/>
+        </w:rPr>
+        <w:t>matched</w:t>
+      </w:r>
+      <w:r>
+        <w:rPr>
+          <w:rFonts w:asciiTheme="minorHAnsi" w:eastAsiaTheme="minorHAnsi" w:hAnsiTheme="minorHAnsi" w:cstheme="minorHAnsi"/>
+          <w:color w:val="000000"/>
+          <w:sz w:val="24"/>
+          <w:szCs w:val="24"/>
+          <w:lang w:val="en-US"/>
+          <w14:ligatures w14:val="standardContextual"/>
+        </w:rPr>
+        <w:t xml:space="preserve"> articles</w:t>
+      </w:r>
+      <w:r>
+        <w:rPr>
+          <w:rFonts w:asciiTheme="minorHAnsi" w:eastAsiaTheme="minorHAnsi" w:hAnsiTheme="minorHAnsi" w:cstheme="minorHAnsi"/>
+          <w:color w:val="000000"/>
+          <w:sz w:val="24"/>
+          <w:szCs w:val="24"/>
+          <w:lang w:val="en-US"/>
+          <w14:ligatures w14:val="standardContextual"/>
+        </w:rPr>
+        <w:t xml:space="preserve"> </w:t>
+      </w:r>
+      <w:r>
+        <w:rPr>
+          <w:rFonts w:asciiTheme="minorHAnsi" w:eastAsiaTheme="minorHAnsi" w:hAnsiTheme="minorHAnsi" w:cstheme="minorHAnsi"/>
+          <w:color w:val="000000"/>
+          <w:sz w:val="24"/>
+          <w:szCs w:val="24"/>
+          <w14:ligatures w14:val="standardContextual"/>
+        </w:rPr>
+        <w:t xml:space="preserve">ανάλογα με το </w:t>
+      </w:r>
+      <w:r>
+        <w:rPr>
+          <w:rFonts w:asciiTheme="minorHAnsi" w:eastAsiaTheme="minorHAnsi" w:hAnsiTheme="minorHAnsi" w:cstheme="minorHAnsi"/>
+          <w:color w:val="000000"/>
+          <w:sz w:val="24"/>
+          <w:szCs w:val="24"/>
+          <w:lang w:val="en-US"/>
+          <w14:ligatures w14:val="standardContextual"/>
+        </w:rPr>
+        <w:t xml:space="preserve">score </w:t>
+      </w:r>
+      <w:r>
+        <w:rPr>
+          <w:rFonts w:asciiTheme="minorHAnsi" w:eastAsiaTheme="minorHAnsi" w:hAnsiTheme="minorHAnsi" w:cstheme="minorHAnsi"/>
+          <w:color w:val="000000"/>
+          <w:sz w:val="24"/>
+          <w:szCs w:val="24"/>
+          <w14:ligatures w14:val="standardContextual"/>
+        </w:rPr>
+        <w:t>που έχει υπολογίσει</w:t>
+      </w:r>
+      <w:r>
+        <w:rPr>
+          <w:rFonts w:asciiTheme="minorHAnsi" w:eastAsiaTheme="minorHAnsi" w:hAnsiTheme="minorHAnsi" w:cstheme="minorHAnsi"/>
+          <w:color w:val="000000"/>
+          <w:sz w:val="24"/>
+          <w:szCs w:val="24"/>
+          <w14:ligatures w14:val="standardContextual"/>
+        </w:rPr>
+        <w:t xml:space="preserve"> ο</w:t>
+      </w:r>
+      <w:r>
+        <w:rPr>
+          <w:rFonts w:asciiTheme="minorHAnsi" w:eastAsiaTheme="minorHAnsi" w:hAnsiTheme="minorHAnsi" w:cstheme="minorHAnsi"/>
+          <w:color w:val="000000"/>
+          <w:sz w:val="24"/>
+          <w:szCs w:val="24"/>
+          <w14:ligatures w14:val="standardContextual"/>
+        </w:rPr>
+        <w:t xml:space="preserve"> κάθε αλγόριθμος.</w:t>
+      </w:r>
+      <w:r>
+        <w:rPr>
+          <w:rFonts w:asciiTheme="minorHAnsi" w:eastAsiaTheme="minorHAnsi" w:hAnsiTheme="minorHAnsi" w:cstheme="minorHAnsi"/>
+          <w:color w:val="000000"/>
+          <w14:ligatures w14:val="standardContextual"/>
+        </w:rPr>
+        <w:t xml:space="preserve"> </w:t>
+      </w:r>
+      <w:r>
+        <w:rPr>
+          <w:rFonts w:asciiTheme="minorHAnsi" w:eastAsiaTheme="minorHAnsi" w:hAnsiTheme="minorHAnsi" w:cstheme="minorHAnsi"/>
+          <w:color w:val="000000"/>
+          <w:sz w:val="24"/>
+          <w:szCs w:val="24"/>
+          <w14:ligatures w14:val="standardContextual"/>
+        </w:rPr>
+        <w:t xml:space="preserve">Ο αλγόριθμος </w:t>
+      </w:r>
+      <w:r>
+        <w:rPr>
+          <w:rFonts w:asciiTheme="minorHAnsi" w:eastAsiaTheme="minorHAnsi" w:hAnsiTheme="minorHAnsi" w:cstheme="minorHAnsi"/>
+          <w:color w:val="000000"/>
+          <w:sz w:val="24"/>
+          <w:szCs w:val="24"/>
+          <w:lang w:val="en-US"/>
+          <w14:ligatures w14:val="standardContextual"/>
+        </w:rPr>
+        <w:t xml:space="preserve">TF-IDF </w:t>
+      </w:r>
+      <w:r>
+        <w:rPr>
+          <w:rFonts w:asciiTheme="minorHAnsi" w:eastAsiaTheme="minorHAnsi" w:hAnsiTheme="minorHAnsi" w:cstheme="minorHAnsi"/>
+          <w:color w:val="000000"/>
+          <w:sz w:val="24"/>
+          <w:szCs w:val="24"/>
+          <w14:ligatures w14:val="standardContextual"/>
+        </w:rPr>
+        <w:t>υλοποιεί την αναζήτηση</w:t>
+      </w:r>
+      <w:r>
+        <w:rPr>
+          <w:rFonts w:asciiTheme="minorHAnsi" w:eastAsiaTheme="minorHAnsi" w:hAnsiTheme="minorHAnsi" w:cstheme="minorHAnsi"/>
+          <w:color w:val="000000"/>
+          <w:sz w:val="24"/>
+          <w:szCs w:val="24"/>
+          <w14:ligatures w14:val="standardContextual"/>
+        </w:rPr>
+        <w:t xml:space="preserve"> </w:t>
+      </w:r>
+      <w:r>
+        <w:rPr>
+          <w:rFonts w:asciiTheme="minorHAnsi" w:hAnsiTheme="minorHAnsi" w:cstheme="minorHAnsi"/>
+          <w:sz w:val="24"/>
+          <w:szCs w:val="24"/>
+        </w:rPr>
+        <w:t>υπολογίζοντας την συχνότητα εμφάνισης της σ</w:t>
+      </w:r>
+      <w:r>
+        <w:rPr>
+          <w:rFonts w:asciiTheme="minorHAnsi" w:hAnsiTheme="minorHAnsi" w:cstheme="minorHAnsi"/>
+          <w:sz w:val="24"/>
+          <w:szCs w:val="24"/>
+        </w:rPr>
+        <w:t xml:space="preserve">ε ένα άρθρο </w:t>
+      </w:r>
+      <w:r>
+        <w:rPr>
+          <w:rFonts w:asciiTheme="minorHAnsi" w:hAnsiTheme="minorHAnsi" w:cstheme="minorHAnsi"/>
+          <w:sz w:val="24"/>
+          <w:szCs w:val="24"/>
+          <w:lang w:val="en-US"/>
+        </w:rPr>
+        <w:t>(TF</w:t>
+      </w:r>
+      <w:r>
+        <w:rPr>
+          <w:rFonts w:asciiTheme="minorHAnsi" w:hAnsiTheme="minorHAnsi" w:cstheme="minorHAnsi"/>
+          <w:sz w:val="24"/>
+          <w:szCs w:val="24"/>
+        </w:rPr>
+        <w:t xml:space="preserve">) και αντίστοιχα την σπάνια εμφάνιση της λέξης στο σύνολο των άρθρων </w:t>
+      </w:r>
+      <w:r>
+        <w:rPr>
+          <w:rFonts w:asciiTheme="minorHAnsi" w:hAnsiTheme="minorHAnsi" w:cstheme="minorHAnsi"/>
+          <w:sz w:val="24"/>
+          <w:szCs w:val="24"/>
+        </w:rPr>
+        <w:t>(</w:t>
+      </w:r>
+      <w:r>
+        <w:rPr>
+          <w:rFonts w:asciiTheme="minorHAnsi" w:hAnsiTheme="minorHAnsi" w:cstheme="minorHAnsi"/>
+          <w:sz w:val="24"/>
+          <w:szCs w:val="24"/>
+          <w:lang w:val="en-US"/>
+        </w:rPr>
+        <w:t xml:space="preserve">IDF) </w:t>
+      </w:r>
+      <w:r>
+        <w:rPr>
+          <w:rFonts w:asciiTheme="minorHAnsi" w:hAnsiTheme="minorHAnsi" w:cstheme="minorHAnsi"/>
+          <w:sz w:val="24"/>
+          <w:szCs w:val="24"/>
+        </w:rPr>
+        <w:t xml:space="preserve">και συνδυάζοντας αυτές τις δύο τιμές βρίσκει την σημασία της δοσμένης λέξης για </w:t>
+      </w:r>
+      <w:proofErr w:type="spellStart"/>
+      <w:r>
+        <w:rPr>
+          <w:rFonts w:asciiTheme="minorHAnsi" w:hAnsiTheme="minorHAnsi" w:cstheme="minorHAnsi"/>
+          <w:sz w:val="24"/>
+          <w:szCs w:val="24"/>
+        </w:rPr>
+        <w:t>το</w:t>
+      </w:r>
+      <w:proofErr w:type="spellEnd"/>
+      <w:r>
+        <w:rPr>
+          <w:rFonts w:asciiTheme="minorHAnsi" w:hAnsiTheme="minorHAnsi" w:cstheme="minorHAnsi"/>
+          <w:sz w:val="24"/>
+          <w:szCs w:val="24"/>
+        </w:rPr>
+        <w:t xml:space="preserve"> σύνολο των δεδομένων</w:t>
+      </w:r>
+      <w:r>
+        <w:rPr>
+          <w:rFonts w:asciiTheme="minorHAnsi" w:hAnsiTheme="minorHAnsi" w:cstheme="minorHAnsi"/>
+          <w:sz w:val="24"/>
+          <w:szCs w:val="24"/>
+        </w:rPr>
+        <w:t>.</w:t>
+      </w:r>
+      <w:r>
+        <w:rPr>
+          <w:rFonts w:asciiTheme="minorHAnsi" w:hAnsiTheme="minorHAnsi" w:cstheme="minorHAnsi"/>
+          <w:sz w:val="24"/>
+          <w:szCs w:val="24"/>
+        </w:rPr>
+        <w:t xml:space="preserve"> Ο αλγόριθμος </w:t>
+      </w:r>
+      <w:r>
+        <w:rPr>
+          <w:rFonts w:asciiTheme="minorHAnsi" w:hAnsiTheme="minorHAnsi" w:cstheme="minorHAnsi"/>
+          <w:sz w:val="24"/>
+          <w:szCs w:val="24"/>
+          <w:lang w:val="en-US"/>
+        </w:rPr>
+        <w:t>Vector Space Model (VSM)</w:t>
+      </w:r>
+      <w:r>
+        <w:rPr>
+          <w:rFonts w:asciiTheme="minorHAnsi" w:hAnsiTheme="minorHAnsi" w:cstheme="minorHAnsi"/>
+          <w:sz w:val="24"/>
+          <w:szCs w:val="24"/>
+        </w:rPr>
+        <w:t xml:space="preserve"> </w:t>
       </w:r>
     </w:p>
     <w:p>
@@ -5149,6 +6010,7 @@
           <w:szCs w:val="40"/>
           <w14:ligatures w14:val="standardContextual"/>
         </w:rPr>
+        <w:lastRenderedPageBreak/>
         <w:drawing>
           <wp:inline distT="0" distB="0" distL="0" distR="0">
             <wp:extent cx="6858000" cy="2101215"/>
@@ -5244,7 +6106,6 @@
           <w:lang w:val="en-US"/>
           <w14:ligatures w14:val="standardContextual"/>
         </w:rPr>
-        <w:lastRenderedPageBreak/>
         <w:drawing>
           <wp:inline distT="0" distB="0" distL="0" distR="0">
             <wp:extent cx="6858000" cy="2186305"/>
@@ -6321,7 +7182,6 @@
   <w:style w:type="character" w:default="1" w:styleId="DefaultParagraphFont">
     <w:name w:val="Default Paragraph Font"/>
     <w:uiPriority w:val="1"/>
-    <w:semiHidden/>
     <w:unhideWhenUsed/>
   </w:style>
   <w:style w:type="table" w:default="1" w:styleId="TableNormal">

</xml_diff>